<commit_message>
Update loan application form
</commit_message>
<xml_diff>
--- a/loan-application-form.docx
+++ b/loan-application-form.docx
@@ -189,27 +189,28 @@
           </w:tcPr>
           <w:p>
             <w:pPr>
-              <w:spacing w:line="240" w:lineRule="auto"/>
-              <w:rPr>
-                <w:rFonts w:asciiTheme="minorHAnsi" w:hAnsiTheme="minorHAnsi"/>
-                <w:sz w:val="24"/>
-              </w:rPr>
-            </w:pPr>
-            <w:r>
-              <w:rPr>
-                <w:rFonts w:asciiTheme="minorHAnsi" w:hAnsiTheme="minorHAnsi"/>
-                <w:b/>
-                <w:bCs/>
-                <w:sz w:val="24"/>
-              </w:rPr>
-              <w:t>Birth</w:t>
-            </w:r>
-            <w:r>
-              <w:rPr>
-                <w:rFonts w:asciiTheme="minorHAnsi" w:hAnsiTheme="minorHAnsi"/>
-                <w:sz w:val="24"/>
-              </w:rPr>
-              <w:t>: 1980-09-06</w:t>
+              <w:spacing w:after="2" w:line="360" w:lineRule="auto"/>
+              <w:rPr>
+                <w:rFonts w:asciiTheme="minorHAnsi" w:hAnsiTheme="minorHAnsi"/>
+                <w:b/>
+                <w:sz w:val="24"/>
+              </w:rPr>
+            </w:pPr>
+            <w:r>
+              <w:rPr>
+                <w:rFonts w:asciiTheme="minorHAnsi" w:hAnsiTheme="minorHAnsi"/>
+                <w:b/>
+                <w:bCs/>
+                <w:sz w:val="24"/>
+              </w:rPr>
+              <w:t>Home Telephone Number</w:t>
+            </w:r>
+            <w:r>
+              <w:rPr>
+                <w:rFonts w:asciiTheme="minorHAnsi" w:hAnsiTheme="minorHAnsi"/>
+                <w:sz w:val="24"/>
+              </w:rPr>
+              <w:t>: 555-145-1527</w:t>
             </w:r>
           </w:p>
         </w:tc>
@@ -219,28 +220,29 @@
           </w:tcPr>
           <w:p>
             <w:pPr>
-              <w:spacing w:line="240" w:lineRule="auto"/>
-              <w:rPr>
-                <w:rFonts w:asciiTheme="minorHAnsi" w:hAnsiTheme="minorHAnsi"/>
-                <w:b/>
-                <w:bCs/>
-                <w:sz w:val="24"/>
-              </w:rPr>
-            </w:pPr>
-            <w:r>
-              <w:rPr>
-                <w:rFonts w:asciiTheme="minorHAnsi" w:hAnsiTheme="minorHAnsi"/>
-                <w:b/>
-                <w:sz w:val="24"/>
-              </w:rPr>
-              <w:t xml:space="preserve">Serial Number: </w:t>
-            </w:r>
-            <w:r>
-              <w:rPr>
-                <w:rFonts w:asciiTheme="minorHAnsi" w:hAnsiTheme="minorHAnsi"/>
-                <w:sz w:val="24"/>
-              </w:rPr>
-              <w:t>A1222434</w:t>
+              <w:spacing w:after="2" w:line="360" w:lineRule="auto"/>
+              <w:rPr>
+                <w:rFonts w:asciiTheme="minorHAnsi" w:hAnsiTheme="minorHAnsi"/>
+                <w:b/>
+                <w:bCs/>
+                <w:sz w:val="24"/>
+              </w:rPr>
+            </w:pPr>
+            <w:r>
+              <w:rPr>
+                <w:rFonts w:asciiTheme="minorHAnsi" w:hAnsiTheme="minorHAnsi"/>
+                <w:b/>
+                <w:bCs/>
+                <w:sz w:val="24"/>
+              </w:rPr>
+              <w:t>Mobile Number</w:t>
+            </w:r>
+            <w:r>
+              <w:rPr>
+                <w:rFonts w:asciiTheme="minorHAnsi" w:hAnsiTheme="minorHAnsi"/>
+                <w:sz w:val="24"/>
+              </w:rPr>
+              <w:t>: 555-111-2223</w:t>
             </w:r>
           </w:p>
         </w:tc>
@@ -252,28 +254,29 @@
           </w:tcPr>
           <w:p>
             <w:pPr>
-              <w:spacing w:after="2" w:line="360" w:lineRule="auto"/>
-              <w:rPr>
-                <w:rFonts w:asciiTheme="minorHAnsi" w:hAnsiTheme="minorHAnsi"/>
-                <w:b/>
-                <w:sz w:val="24"/>
-              </w:rPr>
-            </w:pPr>
-            <w:r>
-              <w:rPr>
-                <w:rFonts w:asciiTheme="minorHAnsi" w:hAnsiTheme="minorHAnsi"/>
-                <w:b/>
-                <w:bCs/>
-                <w:sz w:val="24"/>
-              </w:rPr>
-              <w:t>Home Telephone Number</w:t>
-            </w:r>
-            <w:r>
-              <w:rPr>
-                <w:rFonts w:asciiTheme="minorHAnsi" w:hAnsiTheme="minorHAnsi"/>
-                <w:sz w:val="24"/>
-              </w:rPr>
-              <w:t>: 555-145-1527</w:t>
+              <w:spacing w:line="240" w:lineRule="auto"/>
+              <w:rPr>
+                <w:rFonts w:asciiTheme="minorHAnsi" w:hAnsiTheme="minorHAnsi"/>
+                <w:b/>
+                <w:bCs/>
+                <w:sz w:val="24"/>
+              </w:rPr>
+            </w:pPr>
+            <w:r>
+              <w:rPr>
+                <w:rFonts w:asciiTheme="minorHAnsi" w:hAnsiTheme="minorHAnsi"/>
+                <w:b/>
+                <w:bCs/>
+                <w:sz w:val="24"/>
+              </w:rPr>
+              <w:t>Birth</w:t>
+            </w:r>
+            <w:r>
+              <w:rPr>
+                <w:rFonts w:asciiTheme="minorHAnsi" w:hAnsiTheme="minorHAnsi"/>
+                <w:sz w:val="24"/>
+              </w:rPr>
+              <w:t>: 1980-09-06</w:t>
             </w:r>
           </w:p>
         </w:tc>
@@ -283,29 +286,28 @@
           </w:tcPr>
           <w:p>
             <w:pPr>
-              <w:spacing w:after="2" w:line="360" w:lineRule="auto"/>
-              <w:rPr>
-                <w:rFonts w:asciiTheme="minorHAnsi" w:hAnsiTheme="minorHAnsi"/>
-                <w:b/>
-                <w:bCs/>
-                <w:sz w:val="24"/>
-              </w:rPr>
-            </w:pPr>
-            <w:r>
-              <w:rPr>
-                <w:rFonts w:asciiTheme="minorHAnsi" w:hAnsiTheme="minorHAnsi"/>
-                <w:b/>
-                <w:bCs/>
-                <w:sz w:val="24"/>
-              </w:rPr>
-              <w:t>Mobile Number</w:t>
-            </w:r>
-            <w:r>
-              <w:rPr>
-                <w:rFonts w:asciiTheme="minorHAnsi" w:hAnsiTheme="minorHAnsi"/>
-                <w:sz w:val="24"/>
-              </w:rPr>
-              <w:t>: 555-111-2223</w:t>
+              <w:spacing w:after="0" w:line="240" w:lineRule="auto"/>
+              <w:rPr>
+                <w:rFonts w:asciiTheme="minorHAnsi" w:hAnsiTheme="minorHAnsi"/>
+                <w:b/>
+                <w:sz w:val="24"/>
+              </w:rPr>
+            </w:pPr>
+            <w:r>
+              <w:rPr>
+                <w:rFonts w:asciiTheme="minorHAnsi" w:hAnsiTheme="minorHAnsi"/>
+                <w:b/>
+                <w:sz w:val="24"/>
+              </w:rPr>
+              <w:t>Time at current address</w:t>
+            </w:r>
+            <w:r>
+              <w:rPr>
+                <w:rFonts w:asciiTheme="minorHAnsi" w:hAnsiTheme="minorHAnsi"/>
+                <w:i/>
+                <w:sz w:val="24"/>
+              </w:rPr>
+              <w:t>: 5 years</w:t>
             </w:r>
           </w:p>
         </w:tc>
@@ -358,6 +360,54 @@
           </w:p>
           <w:p>
             <w:pPr>
+              <w:spacing w:line="240" w:lineRule="auto"/>
+              <w:rPr>
+                <w:rFonts w:asciiTheme="minorHAnsi" w:hAnsiTheme="minorHAnsi"/>
+                <w:sz w:val="24"/>
+              </w:rPr>
+            </w:pPr>
+            <w:r>
+              <w:rPr>
+                <w:rFonts w:asciiTheme="minorHAnsi" w:hAnsiTheme="minorHAnsi"/>
+                <w:b/>
+                <w:bCs/>
+                <w:sz w:val="24"/>
+              </w:rPr>
+              <w:t xml:space="preserve">Zip </w:t>
+            </w:r>
+            <w:r>
+              <w:rPr>
+                <w:rFonts w:asciiTheme="minorHAnsi" w:hAnsiTheme="minorHAnsi"/>
+                <w:b/>
+                <w:bCs/>
+                <w:sz w:val="24"/>
+              </w:rPr>
+              <w:t>C</w:t>
+            </w:r>
+            <w:r>
+              <w:rPr>
+                <w:rFonts w:asciiTheme="minorHAnsi" w:hAnsiTheme="minorHAnsi"/>
+                <w:b/>
+                <w:bCs/>
+                <w:sz w:val="24"/>
+              </w:rPr>
+              <w:t>ode</w:t>
+            </w:r>
+            <w:r>
+              <w:rPr>
+                <w:rFonts w:asciiTheme="minorHAnsi" w:hAnsiTheme="minorHAnsi"/>
+                <w:sz w:val="24"/>
+              </w:rPr>
+              <w:t>: 98765</w:t>
+            </w:r>
+          </w:p>
+        </w:tc>
+        <w:tc>
+          <w:tcPr>
+            <w:tcW w:w="4924" w:type="dxa"/>
+          </w:tcPr>
+          <w:p>
+            <w:pPr>
               <w:spacing w:after="0" w:line="240" w:lineRule="auto"/>
               <w:rPr>
                 <w:rFonts w:asciiTheme="minorHAnsi" w:hAnsiTheme="minorHAnsi"/>
@@ -368,24 +418,18 @@
               <w:rPr>
                 <w:rFonts w:asciiTheme="minorHAnsi" w:hAnsiTheme="minorHAnsi"/>
                 <w:b/>
-                <w:bCs/>
-                <w:sz w:val="24"/>
-              </w:rPr>
-              <w:t>Zip code</w:t>
-            </w:r>
-            <w:r>
-              <w:rPr>
-                <w:rFonts w:asciiTheme="minorHAnsi" w:hAnsiTheme="minorHAnsi"/>
-                <w:sz w:val="24"/>
-              </w:rPr>
-              <w:t>: 98765</w:t>
-            </w:r>
-          </w:p>
-        </w:tc>
-        <w:tc>
-          <w:tcPr>
-            <w:tcW w:w="4924" w:type="dxa"/>
-          </w:tcPr>
+                <w:sz w:val="24"/>
+              </w:rPr>
+              <w:t xml:space="preserve">Serial Number: </w:t>
+            </w:r>
+            <w:r>
+              <w:rPr>
+                <w:rFonts w:asciiTheme="minorHAnsi" w:hAnsiTheme="minorHAnsi"/>
+                <w:sz w:val="24"/>
+              </w:rPr>
+              <w:t>2434</w:t>
+            </w:r>
+          </w:p>
           <w:p>
             <w:pPr>
               <w:spacing w:after="0" w:line="240" w:lineRule="auto"/>
@@ -400,17 +444,44 @@
               <w:rPr>
                 <w:rFonts w:asciiTheme="minorHAnsi" w:hAnsiTheme="minorHAnsi"/>
                 <w:b/>
-                <w:sz w:val="24"/>
-              </w:rPr>
-              <w:t>Time at current address</w:t>
-            </w:r>
-            <w:r>
-              <w:rPr>
-                <w:rFonts w:asciiTheme="minorHAnsi" w:hAnsiTheme="minorHAnsi"/>
-                <w:i/>
-                <w:sz w:val="24"/>
-              </w:rPr>
-              <w:t>: 5 years</w:t>
+                <w:bCs/>
+                <w:sz w:val="24"/>
+              </w:rPr>
+              <w:t xml:space="preserve">Area Number: </w:t>
+            </w:r>
+            <w:r>
+              <w:rPr>
+                <w:rFonts w:asciiTheme="minorHAnsi" w:hAnsiTheme="minorHAnsi"/>
+                <w:sz w:val="24"/>
+              </w:rPr>
+              <w:t>254</w:t>
+            </w:r>
+          </w:p>
+          <w:p>
+            <w:pPr>
+              <w:spacing w:after="0" w:line="240" w:lineRule="auto"/>
+              <w:rPr>
+                <w:rFonts w:asciiTheme="minorHAnsi" w:hAnsiTheme="minorHAnsi"/>
+                <w:b/>
+                <w:bCs/>
+                <w:sz w:val="24"/>
+              </w:rPr>
+            </w:pPr>
+            <w:r>
+              <w:rPr>
+                <w:rFonts w:asciiTheme="minorHAnsi" w:hAnsiTheme="minorHAnsi"/>
+                <w:b/>
+                <w:bCs/>
+                <w:sz w:val="24"/>
+              </w:rPr>
+              <w:t xml:space="preserve">Group Code: </w:t>
+            </w:r>
+            <w:r>
+              <w:rPr>
+                <w:rFonts w:asciiTheme="minorHAnsi" w:hAnsiTheme="minorHAnsi"/>
+                <w:sz w:val="24"/>
+              </w:rPr>
+              <w:t>87</w:t>
             </w:r>
           </w:p>
         </w:tc>
@@ -425,6 +496,8 @@
           <w:sz w:val="24"/>
         </w:rPr>
       </w:pPr>
+      <w:bookmarkStart w:id="0" w:name="_GoBack"/>
+      <w:bookmarkEnd w:id="0"/>
     </w:p>
     <w:tbl>
       <w:tblPr>
@@ -2033,8 +2106,6 @@
           <w:sz w:val="24"/>
         </w:rPr>
       </w:pPr>
-      <w:bookmarkStart w:id="0" w:name="_GoBack"/>
-      <w:bookmarkEnd w:id="0"/>
     </w:p>
     <w:p>
       <w:pPr>

</xml_diff>